<commit_message>
start user controller and user_rights
</commit_message>
<xml_diff>
--- a/Складкской учет.docx
+++ b/Складкской учет.docx
@@ -28,13 +28,7 @@
         <w:t xml:space="preserve">Сервис </w:t>
       </w:r>
       <w:r>
-        <w:t xml:space="preserve">ориентирован </w:t>
-      </w:r>
-      <w:r>
-        <w:t>для использования</w:t>
-      </w:r>
-      <w:r>
-        <w:t xml:space="preserve"> в первую очередь на планшетах и </w:t>
+        <w:t xml:space="preserve">ориентирован для использования в первую очередь на планшетах и </w:t>
       </w:r>
       <w:proofErr w:type="spellStart"/>
       <w:r>
@@ -566,27 +560,12 @@
     </w:p>
     <w:p>
       <w:r>
-        <w:t xml:space="preserve">Список всех </w:t>
-      </w:r>
-      <w:r>
-        <w:t>списаний</w:t>
-      </w:r>
-      <w:r>
-        <w:t>. Так же фильтр по складам,</w:t>
-      </w:r>
-      <w:r>
-        <w:t xml:space="preserve"> по дате: от, до, по пользователю.</w:t>
-      </w:r>
-    </w:p>
-    <w:p>
-      <w:r>
-        <w:t xml:space="preserve">Создание, редактирование, удаление </w:t>
-      </w:r>
-      <w:r>
-        <w:t>списаний</w:t>
-      </w:r>
-      <w:r>
-        <w:t>.</w:t>
+        <w:t>Список всех списаний. Так же фильтр по складам, по дате: от, до, по пользователю.</w:t>
+      </w:r>
+    </w:p>
+    <w:p>
+      <w:r>
+        <w:t>Создание, редактирование, удаление списаний.</w:t>
       </w:r>
     </w:p>
     <w:p>
@@ -710,7 +689,15 @@
         <w:rPr>
           <w:lang w:val="en-US"/>
         </w:rPr>
-        <w:t>email</w:t>
+        <w:t>e</w:t>
+      </w:r>
+      <w:bookmarkStart w:id="0" w:name="_GoBack"/>
+      <w:bookmarkEnd w:id="0"/>
+      <w:r>
+        <w:rPr>
+          <w:lang w:val="en-US"/>
+        </w:rPr>
+        <w:t>mail</w:t>
       </w:r>
       <w:r>
         <w:t xml:space="preserve">, </w:t>
@@ -844,23 +831,22 @@
         <w:t>/</w:t>
       </w:r>
       <w:r>
-        <w:t xml:space="preserve">удаление </w:t>
-      </w:r>
-      <w:r>
-        <w:t>складов</w:t>
-      </w:r>
-      <w:r>
-        <w:t xml:space="preserve"> </w:t>
-      </w:r>
-      <w:r>
-        <w:t>в Справочнике</w:t>
-      </w:r>
-      <w:r>
-        <w:t xml:space="preserve">. Список </w:t>
-      </w:r>
-      <w:r>
-        <w:t>складов с правами: Просмотр товаров, редактирование кол-ва товаров</w:t>
-      </w:r>
+        <w:t>удаление складов</w:t>
+      </w:r>
+      <w:r>
+        <w:t xml:space="preserve"> в Справочнике</w:t>
+      </w:r>
+      <w:r>
+        <w:t>. Список складов с правами: Просмотр товаро</w:t>
+      </w:r>
+      <w:r>
+        <w:t xml:space="preserve">в, редактирование кол-ва </w:t>
+      </w:r>
+      <w:proofErr w:type="spellStart"/>
+      <w:r>
+        <w:t>товаро</w:t>
+      </w:r>
+      <w:proofErr w:type="spellEnd"/>
     </w:p>
     <w:p>
       <w:pPr>
@@ -877,25 +863,13 @@
         <w:t xml:space="preserve"> </w:t>
       </w:r>
       <w:r>
-        <w:t>– Управление правами на просмотр</w:t>
-      </w:r>
-      <w:r>
-        <w:t xml:space="preserve"> </w:t>
-      </w:r>
-      <w:r>
-        <w:t>списка</w:t>
-      </w:r>
-      <w:r>
-        <w:t xml:space="preserve"> </w:t>
+        <w:t xml:space="preserve">– Управление правами на просмотр списка </w:t>
       </w:r>
       <w:r>
         <w:t>/</w:t>
       </w:r>
       <w:r>
-        <w:t>создание</w:t>
-      </w:r>
-      <w:r>
-        <w:t xml:space="preserve"> </w:t>
+        <w:t xml:space="preserve">создание </w:t>
       </w:r>
       <w:r>
         <w:t>/</w:t>
@@ -907,19 +881,10 @@
         <w:t>/</w:t>
       </w:r>
       <w:r>
-        <w:t xml:space="preserve"> </w:t>
-      </w:r>
-      <w:r>
-        <w:t xml:space="preserve">удаление </w:t>
-      </w:r>
-      <w:r>
-        <w:t>поставщиков</w:t>
-      </w:r>
-      <w:r>
-        <w:t xml:space="preserve"> </w:t>
-      </w:r>
-      <w:r>
-        <w:t>в Справочнике</w:t>
+        <w:t xml:space="preserve"> удаление поставщиков</w:t>
+      </w:r>
+      <w:r>
+        <w:t xml:space="preserve"> в Справочнике</w:t>
       </w:r>
       <w:r>
         <w:t>.</w:t>
@@ -958,10 +923,7 @@
         <w:t>Товары</w:t>
       </w:r>
       <w:r>
-        <w:t xml:space="preserve"> - </w:t>
-      </w:r>
-      <w:r>
-        <w:t xml:space="preserve">Управление правами на просмотр списка </w:t>
+        <w:t xml:space="preserve"> - Управление правами на просмотр списка </w:t>
       </w:r>
       <w:r>
         <w:t>/</w:t>
@@ -979,21 +941,10 @@
         <w:t>/</w:t>
       </w:r>
       <w:r>
-        <w:t xml:space="preserve"> удаление </w:t>
-      </w:r>
-      <w:r>
-        <w:t>товаров и групп товаров</w:t>
-      </w:r>
-      <w:r>
-        <w:t xml:space="preserve"> в Справочнике.</w:t>
-      </w:r>
-      <w:r>
-        <w:t xml:space="preserve"> </w:t>
-      </w:r>
-      <w:bookmarkStart w:id="0" w:name="_GoBack"/>
-      <w:bookmarkEnd w:id="0"/>
-      <w:r>
-        <w:t xml:space="preserve">На </w:t>
+        <w:t xml:space="preserve"> удаление товаров и групп товаров в Справочнике.</w:t>
+      </w:r>
+      <w:r>
+        <w:t xml:space="preserve"> На </w:t>
       </w:r>
       <w:proofErr w:type="gramStart"/>
       <w:r>
@@ -1357,10 +1308,7 @@
     </w:p>
     <w:p>
       <w:r>
-        <w:t>Создание, ред</w:t>
-      </w:r>
-      <w:r>
-        <w:t>актирование, удаление.</w:t>
+        <w:t>Создание, редактирование, удаление.</w:t>
       </w:r>
     </w:p>
     <w:p>
@@ -1383,10 +1331,60 @@
     </w:p>
     <w:p>
       <w:r>
+        <w:t>Поля: наименование, краткое описание, адрес.</w:t>
+      </w:r>
+    </w:p>
+    <w:p>
+      <w:pPr>
+        <w:pStyle w:val="3"/>
+      </w:pPr>
+      <w:r>
+        <w:t>Поставщики</w:t>
+      </w:r>
+    </w:p>
+    <w:p>
+      <w:r>
+        <w:t>Создание, редактирование, удаление.</w:t>
+      </w:r>
+    </w:p>
+    <w:p>
+      <w:r>
+        <w:t>Поля: наименование, краткое описание. + реквизиты организации</w:t>
+      </w:r>
+    </w:p>
+    <w:p>
+      <w:pPr>
+        <w:pStyle w:val="3"/>
+      </w:pPr>
+      <w:r>
+        <w:t>Покупатели</w:t>
+      </w:r>
+    </w:p>
+    <w:p>
+      <w:r>
+        <w:t>Создание, редактирование, удаление.</w:t>
+      </w:r>
+    </w:p>
+    <w:p>
+      <w:r>
         <w:t>Поля:</w:t>
       </w:r>
       <w:r>
-        <w:t xml:space="preserve"> наименование, краткое описание, адрес.</w:t>
+        <w:t xml:space="preserve"> наименование, краткое описание, тип</w:t>
+      </w:r>
+      <w:r>
+        <w:t xml:space="preserve"> </w:t>
+      </w:r>
+      <w:r>
+        <w:t xml:space="preserve">(физлицо или </w:t>
+      </w:r>
+      <w:proofErr w:type="spellStart"/>
+      <w:r>
+        <w:t>юрик</w:t>
+      </w:r>
+      <w:proofErr w:type="spellEnd"/>
+      <w:r>
+        <w:t>) и персональная скидка.</w:t>
       </w:r>
     </w:p>
     <w:p>
@@ -1394,20 +1392,17 @@
         <w:pStyle w:val="3"/>
       </w:pPr>
       <w:r>
-        <w:t>Поставщики</w:t>
-      </w:r>
-    </w:p>
-    <w:p>
-      <w:r>
-        <w:t>Создание, редактирование, удаление.</w:t>
-      </w:r>
-    </w:p>
-    <w:p>
-      <w:r>
-        <w:t>Поля:</w:t>
-      </w:r>
-      <w:r>
-        <w:t xml:space="preserve"> наименование, краткое описание. + реквизиты организации</w:t>
+        <w:t>Каталог товаров</w:t>
+      </w:r>
+    </w:p>
+    <w:p>
+      <w:r>
+        <w:t>Создание, редактирование и удаление товарных групп.</w:t>
+      </w:r>
+    </w:p>
+    <w:p>
+      <w:r>
+        <w:t>Создание, редактирование и удаление товаров.</w:t>
       </w:r>
     </w:p>
     <w:p>
@@ -1415,68 +1410,12 @@
         <w:pStyle w:val="3"/>
       </w:pPr>
       <w:r>
-        <w:t>Покупатели</w:t>
-      </w:r>
-    </w:p>
-    <w:p>
-      <w:r>
-        <w:t>Создание, редактирование, удаление.</w:t>
-      </w:r>
-    </w:p>
-    <w:p>
-      <w:r>
-        <w:t>Поля:</w:t>
-      </w:r>
-      <w:r>
-        <w:t xml:space="preserve"> наименование, краткое описание, тип</w:t>
-      </w:r>
-      <w:r>
-        <w:t xml:space="preserve"> </w:t>
-      </w:r>
-      <w:r>
-        <w:t xml:space="preserve">(физлицо или </w:t>
-      </w:r>
-      <w:proofErr w:type="spellStart"/>
-      <w:r>
-        <w:t>юрик</w:t>
-      </w:r>
-      <w:proofErr w:type="spellEnd"/>
-      <w:r>
-        <w:t>) и персональная скидка.</w:t>
-      </w:r>
-    </w:p>
-    <w:p>
-      <w:pPr>
-        <w:pStyle w:val="3"/>
-      </w:pPr>
-      <w:r>
-        <w:t>Каталог товаров</w:t>
-      </w:r>
-    </w:p>
-    <w:p>
-      <w:r>
-        <w:t>Создание, редактирование и удаление товарных групп.</w:t>
-      </w:r>
-    </w:p>
-    <w:p>
-      <w:r>
-        <w:t>Создание, редактирование и удаление товаров.</w:t>
-      </w:r>
-    </w:p>
-    <w:p>
-      <w:pPr>
-        <w:pStyle w:val="3"/>
-      </w:pPr>
-      <w:r>
         <w:t>Информация о компании</w:t>
       </w:r>
     </w:p>
     <w:p>
       <w:r>
-        <w:t xml:space="preserve">Поля: наименование, </w:t>
-      </w:r>
-      <w:r>
-        <w:t xml:space="preserve">телефон, </w:t>
+        <w:t xml:space="preserve">Поля: наименование, телефон, </w:t>
       </w:r>
       <w:r>
         <w:rPr>
@@ -1519,7 +1458,10 @@
         <w:rPr>
           <w:lang w:val="en-US"/>
         </w:rPr>
-        <w:t xml:space="preserve">user – </w:t>
+        <w:t>user</w:t>
+      </w:r>
+      <w:r>
+        <w:t xml:space="preserve"> – </w:t>
       </w:r>
       <w:r>
         <w:t>настраиваемые права.</w:t>
@@ -3249,7 +3191,7 @@
 </file>
 
 <file path=customXml/itemProps1.xml><?xml version="1.0" encoding="utf-8"?>
-<ds:datastoreItem xmlns:ds="http://schemas.openxmlformats.org/officeDocument/2006/customXml" ds:itemID="{25F03A1F-B5E4-42D8-938A-5C0CE3437C50}">
+<ds:datastoreItem xmlns:ds="http://schemas.openxmlformats.org/officeDocument/2006/customXml" ds:itemID="{6BE5C6DF-91F5-4ED9-8B31-EF948DB43684}">
   <ds:schemaRefs>
     <ds:schemaRef ds:uri="http://schemas.openxmlformats.org/officeDocument/2006/bibliography"/>
   </ds:schemaRefs>

</xml_diff>